<commit_message>
actualizacion repositorio local 24022025
</commit_message>
<xml_diff>
--- a/api/PLANTILLA_PEDIDOS/PEDIDO_PLANTILLA_PYTHON3.docx
+++ b/api/PLANTILLA_PEDIDOS/PEDIDO_PLANTILLA_PYTHON3.docx
@@ -20,38 +20,90 @@
         </w:trPr>
         <w:tc>
           <w:tcPr>
-            <w:tcW w:w="5812" w:type="dxa"/>
+            <w:tcW w:w="5811" w:type="dxa"/>
           </w:tcPr>
           <w:p>
             <w:pPr>
               <w:pStyle w:val="CompanyName"/>
               <w:rPr>
-                <w:sz w:val="32"/>
-                <w:lang w:val="es-ES"/>
-              </w:rPr>
-            </w:pPr>
-            <w:r>
-              <w:rPr>
-                <w:sz w:val="32"/>
-                <w:lang w:val="es-ES"/>
-              </w:rPr>
-              <w:t>{{</w:t>
-            </w:r>
-            <w:proofErr w:type="spellStart"/>
-            <w:r>
-              <w:rPr>
-                <w:sz w:val="32"/>
-                <w:lang w:val="es-ES"/>
-              </w:rPr>
-              <w:t>rz_empresa</w:t>
-            </w:r>
-            <w:proofErr w:type="spellEnd"/>
-            <w:r>
-              <w:rPr>
-                <w:sz w:val="32"/>
-                <w:lang w:val="es-ES"/>
-              </w:rPr>
-              <w:t>}}</w:t>
+                <w:lang w:val="es-ES"/>
+              </w:rPr>
+            </w:pPr>
+            <w:bookmarkStart w:id="0" w:name="_GoBack"/>
+            <w:r>
+              <w:rPr>
+                <w:noProof/>
+                <w:lang w:val="es-EC" w:eastAsia="es-EC"/>
+              </w:rPr>
+              <w:drawing>
+                <wp:anchor distT="0" distB="0" distL="114300" distR="114300" simplePos="0" relativeHeight="251659264" behindDoc="0" locked="0" layoutInCell="1" allowOverlap="1" wp14:anchorId="55E95A49" wp14:editId="743974B7">
+                  <wp:simplePos x="0" y="0"/>
+                  <wp:positionH relativeFrom="column">
+                    <wp:posOffset>3599815</wp:posOffset>
+                  </wp:positionH>
+                  <wp:positionV relativeFrom="margin">
+                    <wp:posOffset>-138862</wp:posOffset>
+                  </wp:positionV>
+                  <wp:extent cx="3458845" cy="1159510"/>
+                  <wp:effectExtent l="0" t="0" r="8255" b="2540"/>
+                  <wp:wrapNone/>
+                  <wp:docPr id="2" name="Imagen 2"/>
+                  <wp:cNvGraphicFramePr>
+                    <a:graphicFrameLocks xmlns:a="http://schemas.openxmlformats.org/drawingml/2006/main" noChangeAspect="1"/>
+                  </wp:cNvGraphicFramePr>
+                  <a:graphic xmlns:a="http://schemas.openxmlformats.org/drawingml/2006/main">
+                    <a:graphicData uri="http://schemas.openxmlformats.org/drawingml/2006/picture">
+                      <pic:pic xmlns:pic="http://schemas.openxmlformats.org/drawingml/2006/picture">
+                        <pic:nvPicPr>
+                          <pic:cNvPr id="0" name="Picture 1"/>
+                          <pic:cNvPicPr>
+                            <a:picLocks noChangeAspect="1" noChangeArrowheads="1"/>
+                          </pic:cNvPicPr>
+                        </pic:nvPicPr>
+                        <pic:blipFill>
+                          <a:blip r:embed="rId9">
+                            <a:extLst>
+                              <a:ext uri="{28A0092B-C50C-407E-A947-70E740481C1C}">
+                                <a14:useLocalDpi xmlns:a14="http://schemas.microsoft.com/office/drawing/2010/main" val="0"/>
+                              </a:ext>
+                            </a:extLst>
+                          </a:blip>
+                          <a:srcRect/>
+                          <a:stretch>
+                            <a:fillRect/>
+                          </a:stretch>
+                        </pic:blipFill>
+                        <pic:spPr bwMode="auto">
+                          <a:xfrm>
+                            <a:off x="0" y="0"/>
+                            <a:ext cx="3458845" cy="1159510"/>
+                          </a:xfrm>
+                          <a:prstGeom prst="rect">
+                            <a:avLst/>
+                          </a:prstGeom>
+                          <a:noFill/>
+                          <a:ln>
+                            <a:noFill/>
+                          </a:ln>
+                        </pic:spPr>
+                      </pic:pic>
+                    </a:graphicData>
+                  </a:graphic>
+                  <wp14:sizeRelH relativeFrom="margin">
+                    <wp14:pctWidth>0</wp14:pctWidth>
+                  </wp14:sizeRelH>
+                  <wp14:sizeRelV relativeFrom="margin">
+                    <wp14:pctHeight>0</wp14:pctHeight>
+                  </wp14:sizeRelV>
+                </wp:anchor>
+              </w:drawing>
+            </w:r>
+            <w:bookmarkEnd w:id="0"/>
+            <w:r>
+              <w:rPr>
+                <w:lang w:val="es-ES"/>
+              </w:rPr>
+              <w:t>{{rz_empresa}}</w:t>
             </w:r>
           </w:p>
           <w:p>
@@ -87,7 +139,6 @@
               </w:rPr>
               <w:t xml:space="preserve"> </w:t>
             </w:r>
-            <w:proofErr w:type="spellStart"/>
             <w:r>
               <w:rPr>
                 <w:b/>
@@ -96,7 +147,6 @@
               </w:rPr>
               <w:t>ruc_empresa</w:t>
             </w:r>
-            <w:proofErr w:type="spellEnd"/>
             <w:r>
               <w:rPr>
                 <w:b/>
@@ -132,14 +182,12 @@
               </w:rPr>
               <w:t xml:space="preserve"> </w:t>
             </w:r>
-            <w:proofErr w:type="spellStart"/>
             <w:r>
               <w:rPr>
                 <w:rStyle w:val="st"/>
               </w:rPr>
               <w:t>direccion_empresa</w:t>
             </w:r>
-            <w:proofErr w:type="spellEnd"/>
             <w:r>
               <w:rPr>
                 <w:rStyle w:val="st"/>
@@ -163,21 +211,7 @@
               <w:rPr>
                 <w:rStyle w:val="st"/>
               </w:rPr>
-              <w:t>{{</w:t>
-            </w:r>
-            <w:proofErr w:type="spellStart"/>
-            <w:r>
-              <w:rPr>
-                <w:rStyle w:val="st"/>
-              </w:rPr>
-              <w:t>lugemp</w:t>
-            </w:r>
-            <w:proofErr w:type="spellEnd"/>
-            <w:r>
-              <w:rPr>
-                <w:rStyle w:val="st"/>
-              </w:rPr>
-              <w:t>}}</w:t>
+              <w:t>{{lugemp}}</w:t>
             </w:r>
           </w:p>
           <w:p>
@@ -223,7 +257,7 @@
         </w:trPr>
         <w:tc>
           <w:tcPr>
-            <w:tcW w:w="5812" w:type="dxa"/>
+            <w:tcW w:w="5811" w:type="dxa"/>
             <w:shd w:val="clear" w:color="auto" w:fill="D9D9D9" w:themeFill="background1" w:themeFillShade="D9"/>
           </w:tcPr>
           <w:p>
@@ -244,51 +278,15 @@
                 <w:sz w:val="28"/>
                 <w:lang w:val="es-ES"/>
               </w:rPr>
-              <w:t>{{</w:t>
-            </w:r>
-            <w:proofErr w:type="spellStart"/>
+              <w:t>{{tipodoc}}</w:t>
+            </w:r>
             <w:r>
               <w:rPr>
                 <w:b/>
                 <w:sz w:val="28"/>
                 <w:lang w:val="es-ES"/>
               </w:rPr>
-              <w:t>tipodoc</w:t>
-            </w:r>
-            <w:proofErr w:type="spellEnd"/>
-            <w:r>
-              <w:rPr>
-                <w:b/>
-                <w:sz w:val="28"/>
-                <w:lang w:val="es-ES"/>
-              </w:rPr>
-              <w:t>}}</w:t>
-            </w:r>
-            <w:r>
-              <w:rPr>
-                <w:b/>
-                <w:sz w:val="28"/>
-                <w:lang w:val="es-ES"/>
-              </w:rPr>
-              <w:t xml:space="preserve"> N° {{ </w:t>
-            </w:r>
-            <w:proofErr w:type="spellStart"/>
-            <w:r>
-              <w:rPr>
-                <w:b/>
-                <w:sz w:val="28"/>
-                <w:lang w:val="es-ES"/>
-              </w:rPr>
-              <w:t>num_pedido</w:t>
-            </w:r>
-            <w:proofErr w:type="spellEnd"/>
-            <w:r>
-              <w:rPr>
-                <w:b/>
-                <w:sz w:val="28"/>
-                <w:lang w:val="es-ES"/>
-              </w:rPr>
-              <w:t xml:space="preserve"> }}</w:t>
+              <w:t xml:space="preserve"> N° {{ num_pedido }}</w:t>
             </w:r>
           </w:p>
         </w:tc>
@@ -318,7 +316,7 @@
         </w:trPr>
         <w:tc>
           <w:tcPr>
-            <w:tcW w:w="10472" w:type="dxa"/>
+            <w:tcW w:w="10471" w:type="dxa"/>
             <w:gridSpan w:val="2"/>
           </w:tcPr>
           <w:tbl>
@@ -337,13 +335,13 @@
               <w:tblLook w:val="04A0" w:firstRow="1" w:lastRow="0" w:firstColumn="1" w:lastColumn="0" w:noHBand="0" w:noVBand="1"/>
             </w:tblPr>
             <w:tblGrid>
-              <w:gridCol w:w="2075"/>
-              <w:gridCol w:w="3629"/>
-              <w:gridCol w:w="72"/>
-              <w:gridCol w:w="1913"/>
-              <w:gridCol w:w="1503"/>
-              <w:gridCol w:w="1982"/>
-              <w:gridCol w:w="216"/>
+              <w:gridCol w:w="1997"/>
+              <w:gridCol w:w="3948"/>
+              <w:gridCol w:w="66"/>
+              <w:gridCol w:w="1838"/>
+              <w:gridCol w:w="1440"/>
+              <w:gridCol w:w="1889"/>
+              <w:gridCol w:w="212"/>
             </w:tblGrid>
             <w:tr>
               <w:trPr>
@@ -388,15 +386,7 @@
                     <w:jc w:val="right"/>
                   </w:pPr>
                   <w:r>
-                    <w:t xml:space="preserve">{{ </w:t>
-                  </w:r>
-                  <w:proofErr w:type="spellStart"/>
-                  <w:r>
-                    <w:t>fectra</w:t>
-                  </w:r>
-                  <w:proofErr w:type="spellEnd"/>
-                  <w:r>
-                    <w:t xml:space="preserve"> }}</w:t>
+                    <w:t>{{ fectra }}</w:t>
                   </w:r>
                 </w:p>
               </w:tc>
@@ -437,15 +427,7 @@
                     <w:ind w:left="253" w:hanging="77"/>
                   </w:pPr>
                   <w:r>
-                    <w:t xml:space="preserve">{{ </w:t>
-                  </w:r>
-                  <w:proofErr w:type="spellStart"/>
-                  <w:r>
-                    <w:t>nomven</w:t>
-                  </w:r>
-                  <w:proofErr w:type="spellEnd"/>
-                  <w:r>
-                    <w:t xml:space="preserve"> }}</w:t>
+                    <w:t>{{ nomven }}</w:t>
                   </w:r>
                 </w:p>
               </w:tc>
@@ -495,15 +477,7 @@
                     </w:rPr>
                   </w:pPr>
                   <w:r>
-                    <w:t xml:space="preserve">{{ </w:t>
-                  </w:r>
-                  <w:proofErr w:type="spellStart"/>
-                  <w:r>
-                    <w:t>cliente</w:t>
-                  </w:r>
-                  <w:proofErr w:type="spellEnd"/>
-                  <w:r>
-                    <w:t xml:space="preserve"> }}</w:t>
+                    <w:t>{{ cliente }}</w:t>
                   </w:r>
                 </w:p>
               </w:tc>
@@ -546,15 +520,7 @@
                     </w:rPr>
                   </w:pPr>
                   <w:r>
-                    <w:t xml:space="preserve">{{ </w:t>
-                  </w:r>
-                  <w:proofErr w:type="spellStart"/>
-                  <w:r>
-                    <w:t>condiciones_pago</w:t>
-                  </w:r>
-                  <w:proofErr w:type="spellEnd"/>
-                  <w:r>
-                    <w:t xml:space="preserve"> }}</w:t>
+                    <w:t>{{ condiciones_pago }}</w:t>
                   </w:r>
                 </w:p>
               </w:tc>
@@ -604,15 +570,7 @@
                     </w:rPr>
                   </w:pPr>
                   <w:r>
-                    <w:t xml:space="preserve">{{ </w:t>
-                  </w:r>
-                  <w:proofErr w:type="spellStart"/>
-                  <w:r>
-                    <w:t>identificacion</w:t>
-                  </w:r>
-                  <w:proofErr w:type="spellEnd"/>
-                  <w:r>
-                    <w:t xml:space="preserve"> }}</w:t>
+                    <w:t>{{ identificacion }}</w:t>
                   </w:r>
                 </w:p>
               </w:tc>
@@ -655,15 +613,7 @@
                     </w:rPr>
                   </w:pPr>
                   <w:r>
-                    <w:t xml:space="preserve">{{ </w:t>
-                  </w:r>
-                  <w:proofErr w:type="spellStart"/>
-                  <w:r>
-                    <w:t>validez</w:t>
-                  </w:r>
-                  <w:proofErr w:type="spellEnd"/>
-                  <w:r>
-                    <w:t xml:space="preserve"> }}</w:t>
+                    <w:t>{{ validez }}</w:t>
                   </w:r>
                 </w:p>
               </w:tc>
@@ -714,15 +664,7 @@
                     </w:rPr>
                   </w:pPr>
                   <w:r>
-                    <w:t xml:space="preserve">{{ </w:t>
-                  </w:r>
-                  <w:proofErr w:type="spellStart"/>
-                  <w:r>
-                    <w:t>direccion</w:t>
-                  </w:r>
-                  <w:proofErr w:type="spellEnd"/>
-                  <w:r>
-                    <w:t xml:space="preserve"> }}</w:t>
+                    <w:t>{{ direccion }}</w:t>
                   </w:r>
                 </w:p>
               </w:tc>
@@ -768,13 +710,8 @@
                   <w:r>
                     <w:t xml:space="preserve">{{ </w:t>
                   </w:r>
-                  <w:proofErr w:type="spellStart"/>
                   <w:r>
-                    <w:t>tiempo_entrega</w:t>
-                  </w:r>
-                  <w:proofErr w:type="spellEnd"/>
-                  <w:r>
-                    <w:t xml:space="preserve"> </w:t>
+                    <w:t xml:space="preserve">tiempo_entrega </w:t>
                   </w:r>
                   <w:r>
                     <w:t>}}</w:t>
@@ -828,15 +765,7 @@
                     </w:rPr>
                   </w:pPr>
                   <w:r>
-                    <w:t xml:space="preserve">{{ </w:t>
-                  </w:r>
-                  <w:proofErr w:type="spellStart"/>
-                  <w:r>
-                    <w:t>telefono</w:t>
-                  </w:r>
-                  <w:proofErr w:type="spellEnd"/>
-                  <w:r>
-                    <w:t xml:space="preserve"> }}</w:t>
+                    <w:t>{{ telefono }}</w:t>
                   </w:r>
                 </w:p>
               </w:tc>
@@ -1187,156 +1116,6 @@
           <w:lang w:val="es-ES"/>
         </w:rPr>
       </w:pPr>
-      <w:r>
-        <w:rPr>
-          <w:noProof/>
-          <w:lang w:val="es-EC" w:eastAsia="es-EC"/>
-        </w:rPr>
-        <mc:AlternateContent>
-          <mc:Choice Requires="wps">
-            <w:drawing>
-              <wp:anchor distT="0" distB="0" distL="114300" distR="114300" simplePos="0" relativeHeight="251659264" behindDoc="1" locked="0" layoutInCell="1" allowOverlap="1" wp14:anchorId="4CA8DADB" wp14:editId="04E0D995">
-                <wp:simplePos x="0" y="0"/>
-                <wp:positionH relativeFrom="column">
-                  <wp:posOffset>3038248</wp:posOffset>
-                </wp:positionH>
-                <wp:positionV relativeFrom="page">
-                  <wp:posOffset>436728</wp:posOffset>
-                </wp:positionV>
-                <wp:extent cx="4038600" cy="956945"/>
-                <wp:effectExtent l="0" t="0" r="0" b="0"/>
-                <wp:wrapNone/>
-                <wp:docPr id="1" name="Cuadro de texto 1"/>
-                <wp:cNvGraphicFramePr/>
-                <a:graphic xmlns:a="http://schemas.openxmlformats.org/drawingml/2006/main">
-                  <a:graphicData uri="http://schemas.microsoft.com/office/word/2010/wordprocessingShape">
-                    <wps:wsp>
-                      <wps:cNvSpPr txBox="1"/>
-                      <wps:spPr>
-                        <a:xfrm>
-                          <a:off x="0" y="0"/>
-                          <a:ext cx="4038600" cy="956945"/>
-                        </a:xfrm>
-                        <a:prstGeom prst="rect">
-                          <a:avLst/>
-                        </a:prstGeom>
-                        <a:solidFill>
-                          <a:schemeClr val="lt1"/>
-                        </a:solidFill>
-                        <a:ln w="6350">
-                          <a:noFill/>
-                        </a:ln>
-                        <a:effectLst/>
-                      </wps:spPr>
-                      <wps:style>
-                        <a:lnRef idx="0">
-                          <a:schemeClr val="accent1"/>
-                        </a:lnRef>
-                        <a:fillRef idx="0">
-                          <a:schemeClr val="accent1"/>
-                        </a:fillRef>
-                        <a:effectRef idx="0">
-                          <a:schemeClr val="accent1"/>
-                        </a:effectRef>
-                        <a:fontRef idx="minor">
-                          <a:schemeClr val="dk1"/>
-                        </a:fontRef>
-                      </wps:style>
-                      <wps:txbx>
-                        <w:txbxContent>
-                          <w:p>
-                            <w:pPr>
-                              <w:jc w:val="right"/>
-                              <w:rPr>
-                                <w:lang w:val="es-MX"/>
-                              </w:rPr>
-                            </w:pPr>
-                            <w:r>
-                              <w:rPr>
-                                <w:lang w:val="es-MX"/>
-                              </w:rPr>
-                              <w:t xml:space="preserve">{{ </w:t>
-                            </w:r>
-                            <w:proofErr w:type="gramStart"/>
-                            <w:r>
-                              <w:rPr>
-                                <w:lang w:val="es-MX"/>
-                              </w:rPr>
-                              <w:t>logo</w:t>
-                            </w:r>
-                            <w:proofErr w:type="gramEnd"/>
-                            <w:r>
-                              <w:rPr>
-                                <w:lang w:val="es-MX"/>
-                              </w:rPr>
-                              <w:t xml:space="preserve"> }}</w:t>
-                            </w:r>
-                          </w:p>
-                        </w:txbxContent>
-                      </wps:txbx>
-                      <wps:bodyPr rot="0" spcFirstLastPara="0" vertOverflow="overflow" horzOverflow="overflow" vert="horz" wrap="square" lIns="91440" tIns="45720" rIns="91440" bIns="45720" numCol="1" spcCol="0" rtlCol="0" fromWordArt="0" anchor="t" anchorCtr="0" forceAA="0" compatLnSpc="1">
-                        <a:prstTxWarp prst="textNoShape">
-                          <a:avLst/>
-                        </a:prstTxWarp>
-                        <a:noAutofit/>
-                      </wps:bodyPr>
-                    </wps:wsp>
-                  </a:graphicData>
-                </a:graphic>
-                <wp14:sizeRelH relativeFrom="margin">
-                  <wp14:pctWidth>0</wp14:pctWidth>
-                </wp14:sizeRelH>
-                <wp14:sizeRelV relativeFrom="margin">
-                  <wp14:pctHeight>0</wp14:pctHeight>
-                </wp14:sizeRelV>
-              </wp:anchor>
-            </w:drawing>
-          </mc:Choice>
-          <mc:Fallback>
-            <w:pict>
-              <v:shapetype w14:anchorId="4CA8DADB" id="_x0000_t202" coordsize="21600,21600" o:spt="202" path="m,l,21600r21600,l21600,xe">
-                <v:stroke joinstyle="miter"/>
-                <v:path gradientshapeok="t" o:connecttype="rect"/>
-              </v:shapetype>
-              <v:shape id="Cuadro de texto 1" o:spid="_x0000_s1026" type="#_x0000_t202" style="position:absolute;margin-left:239.25pt;margin-top:34.4pt;width:318pt;height:75.35pt;z-index:-251657216;visibility:visible;mso-wrap-style:square;mso-width-percent:0;mso-height-percent:0;mso-wrap-distance-left:9pt;mso-wrap-distance-top:0;mso-wrap-distance-right:9pt;mso-wrap-distance-bottom:0;mso-position-horizontal:absolute;mso-position-horizontal-relative:text;mso-position-vertical:absolute;mso-position-vertical-relative:page;mso-width-percent:0;mso-height-percent:0;mso-width-relative:margin;mso-height-relative:margin;v-text-anchor:top" o:gfxdata="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" fillcolor="white [3201]" stroked="f" strokeweight=".5pt">
-                <v:textbox>
-                  <w:txbxContent>
-                    <w:p>
-                      <w:pPr>
-                        <w:jc w:val="right"/>
-                        <w:rPr>
-                          <w:lang w:val="es-MX"/>
-                        </w:rPr>
-                      </w:pPr>
-                      <w:r>
-                        <w:rPr>
-                          <w:lang w:val="es-MX"/>
-                        </w:rPr>
-                        <w:t xml:space="preserve">{{ </w:t>
-                      </w:r>
-                      <w:proofErr w:type="gramStart"/>
-                      <w:r>
-                        <w:rPr>
-                          <w:lang w:val="es-MX"/>
-                        </w:rPr>
-                        <w:t>logo</w:t>
-                      </w:r>
-                      <w:proofErr w:type="gramEnd"/>
-                      <w:r>
-                        <w:rPr>
-                          <w:lang w:val="es-MX"/>
-                        </w:rPr>
-                        <w:t xml:space="preserve"> }}</w:t>
-                      </w:r>
-                    </w:p>
-                  </w:txbxContent>
-                </v:textbox>
-                <w10:wrap anchory="page"/>
-              </v:shape>
-            </w:pict>
-          </mc:Fallback>
-        </mc:AlternateContent>
-      </w:r>
     </w:p>
     <w:p>
       <w:pPr>
@@ -1620,49 +1399,7 @@
               <w:rPr>
                 <w:sz w:val="14"/>
               </w:rPr>
-              <w:t>{%</w:t>
-            </w:r>
-            <w:proofErr w:type="spellStart"/>
-            <w:r>
-              <w:rPr>
-                <w:sz w:val="14"/>
-              </w:rPr>
-              <w:t>tr</w:t>
-            </w:r>
-            <w:proofErr w:type="spellEnd"/>
-            <w:r>
-              <w:rPr>
-                <w:sz w:val="14"/>
-              </w:rPr>
-              <w:t xml:space="preserve"> </w:t>
-            </w:r>
-            <w:proofErr w:type="spellStart"/>
-            <w:r>
-              <w:rPr>
-                <w:sz w:val="14"/>
-              </w:rPr>
-              <w:t>for d</w:t>
-            </w:r>
-            <w:proofErr w:type="spellEnd"/>
-            <w:r>
-              <w:rPr>
-                <w:sz w:val="14"/>
-              </w:rPr>
-              <w:t xml:space="preserve"> in </w:t>
-            </w:r>
-            <w:proofErr w:type="spellStart"/>
-            <w:r>
-              <w:rPr>
-                <w:sz w:val="14"/>
-              </w:rPr>
-              <w:t>renglones_pedido</w:t>
-            </w:r>
-            <w:proofErr w:type="spellEnd"/>
-            <w:r>
-              <w:rPr>
-                <w:sz w:val="14"/>
-              </w:rPr>
-              <w:t>%}</w:t>
+              <w:t>{%tr for d in renglones_pedido%}</w:t>
             </w:r>
           </w:p>
         </w:tc>
@@ -1696,23 +1433,7 @@
                 <w:sz w:val="14"/>
                 <w:lang w:val="es-ES"/>
               </w:rPr>
-              <w:t xml:space="preserve">{{ </w:t>
-            </w:r>
-            <w:proofErr w:type="spellStart"/>
-            <w:r>
-              <w:rPr>
-                <w:sz w:val="14"/>
-                <w:lang w:val="es-ES"/>
-              </w:rPr>
-              <w:t>d.codart</w:t>
-            </w:r>
-            <w:proofErr w:type="spellEnd"/>
-            <w:r>
-              <w:rPr>
-                <w:sz w:val="14"/>
-                <w:lang w:val="es-ES"/>
-              </w:rPr>
-              <w:t xml:space="preserve"> }}</w:t>
+              <w:t>{{ d.codart }}</w:t>
             </w:r>
           </w:p>
         </w:tc>
@@ -1739,17 +1460,8 @@
                 <w:sz w:val="14"/>
                 <w:lang w:val="es-ES"/>
               </w:rPr>
-              <w:t xml:space="preserve">{{ </w:t>
-            </w:r>
-            <w:proofErr w:type="spellStart"/>
-            <w:r>
-              <w:rPr>
-                <w:sz w:val="14"/>
-                <w:lang w:val="es-ES"/>
-              </w:rPr>
-              <w:t>d.nomart</w:t>
-            </w:r>
-            <w:proofErr w:type="spellEnd"/>
+              <w:t>{{ d.nomart</w:t>
+            </w:r>
           </w:p>
           <w:p>
             <w:pPr>
@@ -1792,17 +1504,8 @@
                 <w:sz w:val="14"/>
                 <w:lang w:val="es-ES"/>
               </w:rPr>
-              <w:t xml:space="preserve">{{ </w:t>
-            </w:r>
-            <w:proofErr w:type="spellStart"/>
-            <w:r>
-              <w:rPr>
-                <w:sz w:val="14"/>
-                <w:lang w:val="es-ES"/>
-              </w:rPr>
-              <w:t>d.coduni</w:t>
-            </w:r>
-            <w:proofErr w:type="spellEnd"/>
+              <w:t>{{ d.coduni</w:t>
+            </w:r>
           </w:p>
           <w:p>
             <w:pPr>
@@ -1873,7 +1576,6 @@
               </w:rPr>
               <w:t>f"|format(</w:t>
             </w:r>
-            <w:proofErr w:type="spellStart"/>
             <w:r>
               <w:rPr>
                 <w:sz w:val="14"/>
@@ -1881,7 +1583,6 @@
               </w:rPr>
               <w:t>d.cantid</w:t>
             </w:r>
-            <w:proofErr w:type="spellEnd"/>
             <w:r>
               <w:rPr>
                 <w:sz w:val="14"/>
@@ -1952,23 +1653,13 @@
               </w:rPr>
               <w:t>".</w:t>
             </w:r>
-            <w:proofErr w:type="spellStart"/>
-            <w:r>
-              <w:rPr>
-                <w:sz w:val="14"/>
-                <w:lang w:val="es-ES"/>
-              </w:rPr>
-              <w:t>format</w:t>
-            </w:r>
-            <w:proofErr w:type="spellEnd"/>
-            <w:r>
-              <w:rPr>
-                <w:sz w:val="14"/>
-                <w:lang w:val="es-ES"/>
-              </w:rPr>
-              <w:t>(</w:t>
-            </w:r>
-            <w:proofErr w:type="spellStart"/>
+            <w:r>
+              <w:rPr>
+                <w:sz w:val="14"/>
+                <w:lang w:val="es-ES"/>
+              </w:rPr>
+              <w:t>format(</w:t>
+            </w:r>
             <w:r>
               <w:rPr>
                 <w:sz w:val="14"/>
@@ -1983,7 +1674,6 @@
               </w:rPr>
               <w:t>preuni</w:t>
             </w:r>
-            <w:proofErr w:type="spellEnd"/>
             <w:r>
               <w:rPr>
                 <w:sz w:val="14"/>
@@ -2025,23 +1715,7 @@
                 <w:sz w:val="14"/>
                 <w:lang w:val="es-ES"/>
               </w:rPr>
-              <w:t xml:space="preserve">{{ </w:t>
-            </w:r>
-            <w:proofErr w:type="spellStart"/>
-            <w:r>
-              <w:rPr>
-                <w:sz w:val="14"/>
-                <w:lang w:val="es-ES"/>
-              </w:rPr>
-              <w:t>d.num_docs</w:t>
-            </w:r>
-            <w:proofErr w:type="spellEnd"/>
-            <w:r>
-              <w:rPr>
-                <w:sz w:val="14"/>
-                <w:lang w:val="es-ES"/>
-              </w:rPr>
-              <w:t xml:space="preserve"> }}</w:t>
+              <w:t>{{ d.num_docs }}</w:t>
             </w:r>
           </w:p>
         </w:tc>
@@ -2095,31 +1769,13 @@
               </w:rPr>
               <w:t>".</w:t>
             </w:r>
-            <w:proofErr w:type="spellStart"/>
-            <w:r>
-              <w:rPr>
-                <w:sz w:val="14"/>
-                <w:lang w:val="es-ES"/>
-              </w:rPr>
-              <w:t>format</w:t>
-            </w:r>
-            <w:proofErr w:type="spellEnd"/>
-            <w:r>
-              <w:rPr>
-                <w:sz w:val="14"/>
-                <w:lang w:val="es-ES"/>
-              </w:rPr>
-              <w:t>(</w:t>
-            </w:r>
-            <w:proofErr w:type="spellStart"/>
-            <w:r>
-              <w:rPr>
-                <w:sz w:val="14"/>
-                <w:lang w:val="es-ES"/>
-              </w:rPr>
-              <w:t>d.totren</w:t>
-            </w:r>
-            <w:proofErr w:type="spellEnd"/>
+            <w:r>
+              <w:rPr>
+                <w:sz w:val="14"/>
+                <w:lang w:val="es-ES"/>
+              </w:rPr>
+              <w:t>format(d.totren</w:t>
+            </w:r>
             <w:r>
               <w:rPr>
                 <w:sz w:val="14"/>
@@ -2174,32 +1830,14 @@
                 <w:sz w:val="14"/>
                 <w:lang w:val="es-ES"/>
               </w:rPr>
-              <w:t>{%</w:t>
-            </w:r>
-            <w:proofErr w:type="spellStart"/>
-            <w:r>
-              <w:rPr>
-                <w:sz w:val="14"/>
-                <w:lang w:val="es-ES"/>
-              </w:rPr>
-              <w:t>tr</w:t>
-            </w:r>
-            <w:proofErr w:type="spellEnd"/>
-            <w:r>
-              <w:rPr>
-                <w:sz w:val="14"/>
-                <w:lang w:val="es-ES"/>
-              </w:rPr>
-              <w:t xml:space="preserve"> </w:t>
-            </w:r>
-            <w:proofErr w:type="spellStart"/>
+              <w:t xml:space="preserve">{%tr </w:t>
+            </w:r>
             <w:r>
               <w:rPr>
                 <w:lang w:val="es-ES"/>
               </w:rPr>
               <w:t>endfor</w:t>
             </w:r>
-            <w:proofErr w:type="spellEnd"/>
             <w:r>
               <w:rPr>
                 <w:sz w:val="14"/>
@@ -2311,31 +1949,13 @@
               </w:rPr>
               <w:t>{:,.2f}".</w:t>
             </w:r>
-            <w:proofErr w:type="spellStart"/>
             <w:r>
               <w:rPr>
                 <w:sz w:val="16"/>
                 <w:lang w:val="es-ES"/>
               </w:rPr>
-              <w:t>format</w:t>
-            </w:r>
-            <w:proofErr w:type="spellEnd"/>
-            <w:r>
-              <w:rPr>
-                <w:sz w:val="16"/>
-                <w:lang w:val="es-ES"/>
-              </w:rPr>
-              <w:t>(</w:t>
-            </w:r>
-            <w:proofErr w:type="spellStart"/>
-            <w:r>
-              <w:rPr>
-                <w:sz w:val="16"/>
-                <w:lang w:val="es-ES"/>
-              </w:rPr>
-              <w:t>totnet</w:t>
-            </w:r>
-            <w:proofErr w:type="spellEnd"/>
+              <w:t>format(totnet</w:t>
+            </w:r>
             <w:r>
               <w:rPr>
                 <w:sz w:val="16"/>
@@ -2405,25 +2025,7 @@
                 <w:sz w:val="14"/>
                 <w:lang w:val="es-ES"/>
               </w:rPr>
-              <w:t xml:space="preserve"> {</w:t>
-            </w:r>
-            <w:proofErr w:type="gramStart"/>
-            <w:r>
-              <w:rPr>
-                <w:b/>
-                <w:sz w:val="14"/>
-                <w:lang w:val="es-ES"/>
-              </w:rPr>
-              <w:t>{ iva</w:t>
-            </w:r>
-            <w:proofErr w:type="gramEnd"/>
-            <w:r>
-              <w:rPr>
-                <w:b/>
-                <w:sz w:val="14"/>
-                <w:lang w:val="es-ES"/>
-              </w:rPr>
-              <w:t>_pctje}}%</w:t>
+              <w:t xml:space="preserve"> {{ iva_pctje}}%</w:t>
             </w:r>
             <w:r>
               <w:rPr>
@@ -2494,31 +2096,13 @@
               </w:rPr>
               <w:t>:,.2f}".</w:t>
             </w:r>
-            <w:proofErr w:type="spellStart"/>
             <w:r>
               <w:rPr>
                 <w:sz w:val="16"/>
                 <w:lang w:val="es-ES"/>
               </w:rPr>
-              <w:t>format</w:t>
-            </w:r>
-            <w:proofErr w:type="spellEnd"/>
-            <w:r>
-              <w:rPr>
-                <w:sz w:val="16"/>
-                <w:lang w:val="es-ES"/>
-              </w:rPr>
-              <w:t>(</w:t>
-            </w:r>
-            <w:proofErr w:type="spellStart"/>
-            <w:r>
-              <w:rPr>
-                <w:sz w:val="16"/>
-                <w:lang w:val="es-ES"/>
-              </w:rPr>
-              <w:t>iva_cantidad</w:t>
-            </w:r>
-            <w:proofErr w:type="spellEnd"/>
+              <w:t>format(iva_cantidad</w:t>
+            </w:r>
             <w:r>
               <w:rPr>
                 <w:sz w:val="16"/>
@@ -2667,41 +2251,13 @@
               </w:rPr>
               <w:t>".</w:t>
             </w:r>
-            <w:proofErr w:type="spellStart"/>
             <w:r>
               <w:rPr>
                 <w:b/>
                 <w:sz w:val="18"/>
                 <w:lang w:val="es-ES"/>
               </w:rPr>
-              <w:t>format</w:t>
-            </w:r>
-            <w:proofErr w:type="spellEnd"/>
-            <w:r>
-              <w:rPr>
-                <w:b/>
-                <w:sz w:val="18"/>
-                <w:lang w:val="es-ES"/>
-              </w:rPr>
-              <w:t>(</w:t>
-            </w:r>
-            <w:proofErr w:type="spellStart"/>
-            <w:r>
-              <w:rPr>
-                <w:b/>
-                <w:sz w:val="18"/>
-                <w:lang w:val="es-ES"/>
-              </w:rPr>
-              <w:t>total_pedido</w:t>
-            </w:r>
-            <w:proofErr w:type="spellEnd"/>
-            <w:r>
-              <w:rPr>
-                <w:b/>
-                <w:sz w:val="18"/>
-                <w:lang w:val="es-ES"/>
-              </w:rPr>
-              <w:t>)}}</w:t>
+              <w:t>format(total_pedido)}}</w:t>
             </w:r>
           </w:p>
         </w:tc>
@@ -2710,7 +2266,7 @@
     <w:tbl>
       <w:tblPr>
         <w:tblpPr w:leftFromText="180" w:rightFromText="180" w:vertAnchor="text" w:tblpY="373"/>
-        <w:tblW w:w="4994" w:type="pct"/>
+        <w:tblW w:w="4968" w:type="pct"/>
         <w:tblBorders>
           <w:top w:val="single" w:sz="4" w:space="0" w:color="262626" w:themeColor="text1" w:themeTint="D9"/>
           <w:left w:val="single" w:sz="4" w:space="0" w:color="262626" w:themeColor="text1" w:themeTint="D9"/>
@@ -2728,16 +2284,16 @@
         <w:tblLook w:val="0020" w:firstRow="1" w:lastRow="0" w:firstColumn="0" w:lastColumn="0" w:noHBand="0" w:noVBand="0"/>
       </w:tblPr>
       <w:tblGrid>
-        <w:gridCol w:w="11316"/>
+        <w:gridCol w:w="11257"/>
       </w:tblGrid>
       <w:tr>
         <w:trPr>
           <w:cantSplit/>
-          <w:trHeight w:val="105"/>
+          <w:trHeight w:val="197"/>
         </w:trPr>
         <w:tc>
           <w:tcPr>
-            <w:tcW w:w="10380" w:type="dxa"/>
+            <w:tcW w:w="11258" w:type="dxa"/>
             <w:tcBorders>
               <w:top w:val="single" w:sz="4" w:space="0" w:color="A6A6A6" w:themeColor="background1" w:themeShade="A6"/>
               <w:left w:val="single" w:sz="4" w:space="0" w:color="A6A6A6" w:themeColor="background1" w:themeShade="A6"/>
@@ -2758,21 +2314,19 @@
               <w:rPr>
                 <w:sz w:val="14"/>
               </w:rPr>
-              <w:t>observacion adicionaL</w:t>
-            </w:r>
-            <w:bookmarkStart w:id="0" w:name="_GoBack"/>
-            <w:bookmarkEnd w:id="0"/>
+              <w:t>observacion adicional</w:t>
+            </w:r>
           </w:p>
         </w:tc>
       </w:tr>
       <w:tr>
         <w:trPr>
           <w:cantSplit/>
-          <w:trHeight w:val="196"/>
+          <w:trHeight w:val="1963"/>
         </w:trPr>
         <w:tc>
           <w:tcPr>
-            <w:tcW w:w="10380" w:type="dxa"/>
+            <w:tcW w:w="11258" w:type="dxa"/>
             <w:tcBorders>
               <w:top w:val="single" w:sz="4" w:space="0" w:color="A6A6A6" w:themeColor="background1" w:themeShade="A6"/>
               <w:left w:val="single" w:sz="4" w:space="0" w:color="A6A6A6" w:themeColor="background1" w:themeShade="A6"/>
@@ -2817,25 +2371,417 @@
               </w:rPr>
               <w:t xml:space="preserve"> </w:t>
             </w:r>
+          </w:p>
+          <w:p>
+            <w:pPr>
+              <w:pStyle w:val="Amount"/>
+              <w:jc w:val="left"/>
+              <w:rPr>
+                <w:sz w:val="14"/>
+              </w:rPr>
+            </w:pPr>
             <w:r>
               <w:rPr>
                 <w:sz w:val="14"/>
               </w:rPr>
               <w:t xml:space="preserve">{{ </w:t>
             </w:r>
-            <w:proofErr w:type="spellStart"/>
             <w:r>
               <w:rPr>
                 <w:sz w:val="14"/>
               </w:rPr>
               <w:t>observ</w:t>
             </w:r>
-            <w:proofErr w:type="spellEnd"/>
             <w:r>
               <w:rPr>
                 <w:sz w:val="14"/>
               </w:rPr>
               <w:t xml:space="preserve"> }}</w:t>
+            </w:r>
+          </w:p>
+          <w:p>
+            <w:pPr>
+              <w:pStyle w:val="Amount"/>
+              <w:jc w:val="left"/>
+              <w:rPr>
+                <w:sz w:val="14"/>
+              </w:rPr>
+            </w:pPr>
+          </w:p>
+          <w:p>
+            <w:pPr>
+              <w:pStyle w:val="Amount"/>
+              <w:jc w:val="left"/>
+              <w:rPr>
+                <w:sz w:val="14"/>
+              </w:rPr>
+            </w:pPr>
+          </w:p>
+          <w:p>
+            <w:pPr>
+              <w:pStyle w:val="Amount"/>
+              <w:jc w:val="left"/>
+              <w:rPr>
+                <w:sz w:val="14"/>
+              </w:rPr>
+            </w:pPr>
+          </w:p>
+          <w:p>
+            <w:pPr>
+              <w:pStyle w:val="Amount"/>
+              <w:jc w:val="left"/>
+              <w:rPr>
+                <w:sz w:val="14"/>
+              </w:rPr>
+            </w:pPr>
+          </w:p>
+          <w:p>
+            <w:pPr>
+              <w:pStyle w:val="Amount"/>
+              <w:jc w:val="left"/>
+              <w:rPr>
+                <w:sz w:val="14"/>
+              </w:rPr>
+            </w:pPr>
+          </w:p>
+          <w:p>
+            <w:pPr>
+              <w:pStyle w:val="Amount"/>
+              <w:jc w:val="left"/>
+              <w:rPr>
+                <w:sz w:val="14"/>
+              </w:rPr>
+            </w:pPr>
+          </w:p>
+          <w:p>
+            <w:pPr>
+              <w:pStyle w:val="Amount"/>
+              <w:jc w:val="left"/>
+              <w:rPr>
+                <w:sz w:val="14"/>
+              </w:rPr>
+            </w:pPr>
+            <w:r>
+              <w:rPr>
+                <w:noProof/>
+                <w:sz w:val="14"/>
+                <w:lang w:val="es-EC" w:eastAsia="es-EC"/>
+              </w:rPr>
+              <mc:AlternateContent>
+                <mc:Choice Requires="wps">
+                  <w:drawing>
+                    <wp:anchor distT="0" distB="0" distL="114300" distR="114300" simplePos="0" relativeHeight="251662336" behindDoc="0" locked="0" layoutInCell="1" allowOverlap="1" wp14:anchorId="3678863C" wp14:editId="48C27022">
+                      <wp:simplePos x="0" y="0"/>
+                      <wp:positionH relativeFrom="column">
+                        <wp:posOffset>1420866</wp:posOffset>
+                      </wp:positionH>
+                      <wp:positionV relativeFrom="paragraph">
+                        <wp:posOffset>52705</wp:posOffset>
+                      </wp:positionV>
+                      <wp:extent cx="1009015" cy="0"/>
+                      <wp:effectExtent l="0" t="0" r="19685" b="19050"/>
+                      <wp:wrapNone/>
+                      <wp:docPr id="4" name="Conector recto 4"/>
+                      <wp:cNvGraphicFramePr/>
+                      <a:graphic xmlns:a="http://schemas.openxmlformats.org/drawingml/2006/main">
+                        <a:graphicData uri="http://schemas.microsoft.com/office/word/2010/wordprocessingShape">
+                          <wps:wsp>
+                            <wps:cNvCnPr/>
+                            <wps:spPr>
+                              <a:xfrm>
+                                <a:off x="0" y="0"/>
+                                <a:ext cx="1009015" cy="0"/>
+                              </a:xfrm>
+                              <a:prstGeom prst="line">
+                                <a:avLst/>
+                              </a:prstGeom>
+                            </wps:spPr>
+                            <wps:style>
+                              <a:lnRef idx="1">
+                                <a:schemeClr val="dk1"/>
+                              </a:lnRef>
+                              <a:fillRef idx="0">
+                                <a:schemeClr val="dk1"/>
+                              </a:fillRef>
+                              <a:effectRef idx="0">
+                                <a:schemeClr val="dk1"/>
+                              </a:effectRef>
+                              <a:fontRef idx="minor">
+                                <a:schemeClr val="tx1"/>
+                              </a:fontRef>
+                            </wps:style>
+                            <wps:bodyPr/>
+                          </wps:wsp>
+                        </a:graphicData>
+                      </a:graphic>
+                      <wp14:sizeRelH relativeFrom="margin">
+                        <wp14:pctWidth>0</wp14:pctWidth>
+                      </wp14:sizeRelH>
+                    </wp:anchor>
+                  </w:drawing>
+                </mc:Choice>
+                <mc:Fallback>
+                  <w:pict>
+                    <v:line w14:anchorId="5C59105A" id="Conector recto 4" o:spid="_x0000_s1026" style="position:absolute;z-index:251662336;visibility:visible;mso-wrap-style:square;mso-width-percent:0;mso-wrap-distance-left:9pt;mso-wrap-distance-top:0;mso-wrap-distance-right:9pt;mso-wrap-distance-bottom:0;mso-position-horizontal:absolute;mso-position-horizontal-relative:text;mso-position-vertical:absolute;mso-position-vertical-relative:text;mso-width-percent:0;mso-width-relative:margin" from="111.9pt,4.15pt" to="191.35pt,4.15pt" o:gfxdata="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" strokecolor="black [3040]"/>
+                  </w:pict>
+                </mc:Fallback>
+              </mc:AlternateContent>
+            </w:r>
+            <w:r>
+              <w:rPr>
+                <w:noProof/>
+                <w:sz w:val="14"/>
+                <w:lang w:val="es-EC" w:eastAsia="es-EC"/>
+              </w:rPr>
+              <mc:AlternateContent>
+                <mc:Choice Requires="wps">
+                  <w:drawing>
+                    <wp:anchor distT="0" distB="0" distL="114300" distR="114300" simplePos="0" relativeHeight="251664384" behindDoc="0" locked="0" layoutInCell="1" allowOverlap="1" wp14:anchorId="2F94B5B5" wp14:editId="770BA2D6">
+                      <wp:simplePos x="0" y="0"/>
+                      <wp:positionH relativeFrom="column">
+                        <wp:posOffset>2886710</wp:posOffset>
+                      </wp:positionH>
+                      <wp:positionV relativeFrom="paragraph">
+                        <wp:posOffset>51435</wp:posOffset>
+                      </wp:positionV>
+                      <wp:extent cx="1026160" cy="0"/>
+                      <wp:effectExtent l="0" t="0" r="21590" b="19050"/>
+                      <wp:wrapNone/>
+                      <wp:docPr id="5" name="Conector recto 5"/>
+                      <wp:cNvGraphicFramePr/>
+                      <a:graphic xmlns:a="http://schemas.openxmlformats.org/drawingml/2006/main">
+                        <a:graphicData uri="http://schemas.microsoft.com/office/word/2010/wordprocessingShape">
+                          <wps:wsp>
+                            <wps:cNvCnPr/>
+                            <wps:spPr>
+                              <a:xfrm>
+                                <a:off x="0" y="0"/>
+                                <a:ext cx="1026160" cy="0"/>
+                              </a:xfrm>
+                              <a:prstGeom prst="line">
+                                <a:avLst/>
+                              </a:prstGeom>
+                            </wps:spPr>
+                            <wps:style>
+                              <a:lnRef idx="1">
+                                <a:schemeClr val="dk1"/>
+                              </a:lnRef>
+                              <a:fillRef idx="0">
+                                <a:schemeClr val="dk1"/>
+                              </a:fillRef>
+                              <a:effectRef idx="0">
+                                <a:schemeClr val="dk1"/>
+                              </a:effectRef>
+                              <a:fontRef idx="minor">
+                                <a:schemeClr val="tx1"/>
+                              </a:fontRef>
+                            </wps:style>
+                            <wps:bodyPr/>
+                          </wps:wsp>
+                        </a:graphicData>
+                      </a:graphic>
+                      <wp14:sizeRelH relativeFrom="margin">
+                        <wp14:pctWidth>0</wp14:pctWidth>
+                      </wp14:sizeRelH>
+                      <wp14:sizeRelV relativeFrom="margin">
+                        <wp14:pctHeight>0</wp14:pctHeight>
+                      </wp14:sizeRelV>
+                    </wp:anchor>
+                  </w:drawing>
+                </mc:Choice>
+                <mc:Fallback>
+                  <w:pict>
+                    <v:line w14:anchorId="3DCA0189" id="Conector recto 5" o:spid="_x0000_s1026" style="position:absolute;z-index:251664384;visibility:visible;mso-wrap-style:square;mso-width-percent:0;mso-height-percent:0;mso-wrap-distance-left:9pt;mso-wrap-distance-top:0;mso-wrap-distance-right:9pt;mso-wrap-distance-bottom:0;mso-position-horizontal:absolute;mso-position-horizontal-relative:text;mso-position-vertical:absolute;mso-position-vertical-relative:text;mso-width-percent:0;mso-height-percent:0;mso-width-relative:margin;mso-height-relative:margin" from="227.3pt,4.05pt" to="308.1pt,4.05pt" o:gfxdata="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" strokecolor="black [3040]"/>
+                  </w:pict>
+                </mc:Fallback>
+              </mc:AlternateContent>
+            </w:r>
+            <w:r>
+              <w:rPr>
+                <w:noProof/>
+                <w:sz w:val="14"/>
+                <w:lang w:val="es-EC" w:eastAsia="es-EC"/>
+              </w:rPr>
+              <mc:AlternateContent>
+                <mc:Choice Requires="wps">
+                  <w:drawing>
+                    <wp:anchor distT="0" distB="0" distL="114300" distR="114300" simplePos="0" relativeHeight="251666432" behindDoc="0" locked="0" layoutInCell="1" allowOverlap="1" wp14:anchorId="1472F3E4" wp14:editId="190326F4">
+                      <wp:simplePos x="0" y="0"/>
+                      <wp:positionH relativeFrom="column">
+                        <wp:posOffset>4378061</wp:posOffset>
+                      </wp:positionH>
+                      <wp:positionV relativeFrom="paragraph">
+                        <wp:posOffset>54610</wp:posOffset>
+                      </wp:positionV>
+                      <wp:extent cx="914400" cy="0"/>
+                      <wp:effectExtent l="0" t="0" r="19050" b="19050"/>
+                      <wp:wrapNone/>
+                      <wp:docPr id="6" name="Conector recto 6"/>
+                      <wp:cNvGraphicFramePr/>
+                      <a:graphic xmlns:a="http://schemas.openxmlformats.org/drawingml/2006/main">
+                        <a:graphicData uri="http://schemas.microsoft.com/office/word/2010/wordprocessingShape">
+                          <wps:wsp>
+                            <wps:cNvCnPr/>
+                            <wps:spPr>
+                              <a:xfrm>
+                                <a:off x="0" y="0"/>
+                                <a:ext cx="914400" cy="0"/>
+                              </a:xfrm>
+                              <a:prstGeom prst="line">
+                                <a:avLst/>
+                              </a:prstGeom>
+                            </wps:spPr>
+                            <wps:style>
+                              <a:lnRef idx="1">
+                                <a:schemeClr val="dk1"/>
+                              </a:lnRef>
+                              <a:fillRef idx="0">
+                                <a:schemeClr val="dk1"/>
+                              </a:fillRef>
+                              <a:effectRef idx="0">
+                                <a:schemeClr val="dk1"/>
+                              </a:effectRef>
+                              <a:fontRef idx="minor">
+                                <a:schemeClr val="tx1"/>
+                              </a:fontRef>
+                            </wps:style>
+                            <wps:bodyPr/>
+                          </wps:wsp>
+                        </a:graphicData>
+                      </a:graphic>
+                    </wp:anchor>
+                  </w:drawing>
+                </mc:Choice>
+                <mc:Fallback>
+                  <w:pict>
+                    <v:line w14:anchorId="67B3FBFE" id="Conector recto 6" o:spid="_x0000_s1026" style="position:absolute;z-index:251666432;visibility:visible;mso-wrap-style:square;mso-wrap-distance-left:9pt;mso-wrap-distance-top:0;mso-wrap-distance-right:9pt;mso-wrap-distance-bottom:0;mso-position-horizontal:absolute;mso-position-horizontal-relative:text;mso-position-vertical:absolute;mso-position-vertical-relative:text" from="344.75pt,4.3pt" to="416.75pt,4.3pt" o:gfxdata="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" strokecolor="black [3040]"/>
+                  </w:pict>
+                </mc:Fallback>
+              </mc:AlternateContent>
+            </w:r>
+            <w:r>
+              <w:rPr>
+                <w:noProof/>
+                <w:sz w:val="14"/>
+                <w:lang w:val="es-EC" w:eastAsia="es-EC"/>
+              </w:rPr>
+              <mc:AlternateContent>
+                <mc:Choice Requires="wps">
+                  <w:drawing>
+                    <wp:anchor distT="0" distB="0" distL="114300" distR="114300" simplePos="0" relativeHeight="251660288" behindDoc="0" locked="0" layoutInCell="1" allowOverlap="1" wp14:anchorId="2CBF8D45" wp14:editId="4B9B4C15">
+                      <wp:simplePos x="0" y="0"/>
+                      <wp:positionH relativeFrom="column">
+                        <wp:posOffset>46834</wp:posOffset>
+                      </wp:positionH>
+                      <wp:positionV relativeFrom="paragraph">
+                        <wp:posOffset>52813</wp:posOffset>
+                      </wp:positionV>
+                      <wp:extent cx="1026544" cy="0"/>
+                      <wp:effectExtent l="0" t="0" r="21590" b="19050"/>
+                      <wp:wrapNone/>
+                      <wp:docPr id="3" name="Conector recto 3"/>
+                      <wp:cNvGraphicFramePr/>
+                      <a:graphic xmlns:a="http://schemas.openxmlformats.org/drawingml/2006/main">
+                        <a:graphicData uri="http://schemas.microsoft.com/office/word/2010/wordprocessingShape">
+                          <wps:wsp>
+                            <wps:cNvCnPr/>
+                            <wps:spPr>
+                              <a:xfrm>
+                                <a:off x="0" y="0"/>
+                                <a:ext cx="1026544" cy="0"/>
+                              </a:xfrm>
+                              <a:prstGeom prst="line">
+                                <a:avLst/>
+                              </a:prstGeom>
+                            </wps:spPr>
+                            <wps:style>
+                              <a:lnRef idx="1">
+                                <a:schemeClr val="dk1"/>
+                              </a:lnRef>
+                              <a:fillRef idx="0">
+                                <a:schemeClr val="dk1"/>
+                              </a:fillRef>
+                              <a:effectRef idx="0">
+                                <a:schemeClr val="dk1"/>
+                              </a:effectRef>
+                              <a:fontRef idx="minor">
+                                <a:schemeClr val="tx1"/>
+                              </a:fontRef>
+                            </wps:style>
+                            <wps:bodyPr/>
+                          </wps:wsp>
+                        </a:graphicData>
+                      </a:graphic>
+                      <wp14:sizeRelH relativeFrom="margin">
+                        <wp14:pctWidth>0</wp14:pctWidth>
+                      </wp14:sizeRelH>
+                    </wp:anchor>
+                  </w:drawing>
+                </mc:Choice>
+                <mc:Fallback>
+                  <w:pict>
+                    <v:line w14:anchorId="1B41646C" id="Conector recto 3" o:spid="_x0000_s1026" style="position:absolute;z-index:251660288;visibility:visible;mso-wrap-style:square;mso-width-percent:0;mso-wrap-distance-left:9pt;mso-wrap-distance-top:0;mso-wrap-distance-right:9pt;mso-wrap-distance-bottom:0;mso-position-horizontal:absolute;mso-position-horizontal-relative:text;mso-position-vertical:absolute;mso-position-vertical-relative:text;mso-width-percent:0;mso-width-relative:margin" from="3.7pt,4.15pt" to="84.55pt,4.15pt" o:gfxdata="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" strokecolor="black [3040]"/>
+                  </w:pict>
+                </mc:Fallback>
+              </mc:AlternateContent>
+            </w:r>
+          </w:p>
+          <w:p>
+            <w:pPr>
+              <w:pStyle w:val="Amount"/>
+              <w:jc w:val="left"/>
+              <w:rPr>
+                <w:b/>
+                <w:sz w:val="14"/>
+              </w:rPr>
+            </w:pPr>
+            <w:r>
+              <w:rPr>
+                <w:sz w:val="14"/>
+              </w:rPr>
+              <w:t xml:space="preserve">     </w:t>
+            </w:r>
+            <w:r>
+              <w:rPr>
+                <w:sz w:val="14"/>
+              </w:rPr>
+              <w:t xml:space="preserve">ELABORADO POR            </w:t>
+            </w:r>
+            <w:r>
+              <w:rPr>
+                <w:sz w:val="14"/>
+              </w:rPr>
+              <w:t xml:space="preserve">    </w:t>
+            </w:r>
+            <w:r>
+              <w:rPr>
+                <w:sz w:val="14"/>
+              </w:rPr>
+              <w:t xml:space="preserve">      SOLICITADO POR                  </w:t>
+            </w:r>
+            <w:r>
+              <w:rPr>
+                <w:sz w:val="14"/>
+              </w:rPr>
+              <w:t xml:space="preserve">        </w:t>
+            </w:r>
+            <w:r>
+              <w:rPr>
+                <w:sz w:val="14"/>
+              </w:rPr>
+              <w:t xml:space="preserve">APROBADO POR                  </w:t>
+            </w:r>
+            <w:r>
+              <w:rPr>
+                <w:sz w:val="14"/>
+              </w:rPr>
+              <w:t xml:space="preserve">       </w:t>
+            </w:r>
+            <w:r>
+              <w:rPr>
+                <w:sz w:val="14"/>
+              </w:rPr>
+              <w:t xml:space="preserve"> REVISADO POR</w:t>
             </w:r>
           </w:p>
         </w:tc>
@@ -2848,12 +2794,12 @@
       </w:pPr>
     </w:p>
     <w:sectPr>
-      <w:headerReference w:type="even" r:id="rId9"/>
-      <w:headerReference w:type="default" r:id="rId10"/>
-      <w:footerReference w:type="even" r:id="rId11"/>
-      <w:footerReference w:type="default" r:id="rId12"/>
-      <w:headerReference w:type="first" r:id="rId13"/>
-      <w:footerReference w:type="first" r:id="rId14"/>
+      <w:headerReference w:type="even" r:id="rId10"/>
+      <w:headerReference w:type="default" r:id="rId11"/>
+      <w:footerReference w:type="even" r:id="rId12"/>
+      <w:footerReference w:type="default" r:id="rId13"/>
+      <w:headerReference w:type="first" r:id="rId14"/>
+      <w:footerReference w:type="first" r:id="rId15"/>
       <w:pgSz w:w="12240" w:h="15840"/>
       <w:pgMar w:top="568" w:right="333" w:bottom="284" w:left="567" w:header="720" w:footer="720" w:gutter="0"/>
       <w:cols w:space="720"/>
@@ -2938,19 +2884,8 @@
         <w:u w:val="single"/>
         <w:lang w:val="es-ES"/>
       </w:rPr>
-      <w:t xml:space="preserve">IACI </w:t>
+      <w:t>IACI Solutions</w:t>
     </w:r>
-    <w:proofErr w:type="spellStart"/>
-    <w:r>
-      <w:rPr>
-        <w:b/>
-        <w:color w:val="808080" w:themeColor="background1" w:themeShade="80"/>
-        <w:u w:val="single"/>
-        <w:lang w:val="es-ES"/>
-      </w:rPr>
-      <w:t>Solutions</w:t>
-    </w:r>
-    <w:proofErr w:type="spellEnd"/>
     <w:r>
       <w:rPr>
         <w:color w:val="808080" w:themeColor="background1" w:themeShade="80"/>
@@ -2966,7 +2901,6 @@
       </w:rPr>
       <w:t>Teléfono</w:t>
     </w:r>
-    <w:proofErr w:type="gramStart"/>
     <w:r>
       <w:rPr>
         <w:color w:val="808080" w:themeColor="background1" w:themeShade="80"/>
@@ -2985,15 +2919,7 @@
         <w:color w:val="808080" w:themeColor="background1" w:themeShade="80"/>
         <w:lang w:val="es-ES"/>
       </w:rPr>
-      <w:t>(</w:t>
-    </w:r>
-    <w:proofErr w:type="gramEnd"/>
-    <w:r>
-      <w:rPr>
-        <w:color w:val="808080" w:themeColor="background1" w:themeShade="80"/>
-        <w:lang w:val="es-ES"/>
-      </w:rPr>
-      <w:t>02) 601-4727</w:t>
+      <w:t>(02) 601-4727</w:t>
     </w:r>
   </w:p>
 </w:ftr>
@@ -4309,7 +4235,7 @@
 </file>
 
 <file path=customXml/itemProps2.xml><?xml version="1.0" encoding="utf-8"?>
-<ds:datastoreItem xmlns:ds="http://schemas.openxmlformats.org/officeDocument/2006/customXml" ds:itemID="{E4C70702-63CE-4E1A-85DF-17A36E8CE7C5}">
+<ds:datastoreItem xmlns:ds="http://schemas.openxmlformats.org/officeDocument/2006/customXml" ds:itemID="{E895BA82-A949-4112-829C-8AC1608EAF03}">
   <ds:schemaRefs>
     <ds:schemaRef ds:uri="http://schemas.openxmlformats.org/officeDocument/2006/bibliography"/>
   </ds:schemaRefs>

</xml_diff>